<commit_message>
update rumus NB di power point
</commit_message>
<xml_diff>
--- a/BAB IV.docx
+++ b/BAB IV.docx
@@ -632,16 +632,7 @@
           <w:rFonts w:asciiTheme="majorBidi" w:hAnsiTheme="majorBidi"/>
           <w:szCs w:val="24"/>
         </w:rPr>
-        <w:t xml:space="preserve"> (</w:t>
-      </w:r>
-      <w:bookmarkStart w:id="0" w:name="_GoBack"/>
-      <w:bookmarkEnd w:id="0"/>
-      <w:r>
-        <w:rPr>
-          <w:rFonts w:asciiTheme="majorBidi" w:hAnsiTheme="majorBidi"/>
-          <w:szCs w:val="24"/>
-        </w:rPr>
-        <w:t xml:space="preserve">RTLH) di </w:t>
+        <w:t xml:space="preserve"> (RTLH) di </w:t>
       </w:r>
       <w:proofErr w:type="spellStart"/>
       <w:r>
@@ -1229,7 +1220,6 @@
         <w:t xml:space="preserve"> </w:t>
       </w:r>
       <w:proofErr w:type="spellStart"/>
-      <w:proofErr w:type="gramStart"/>
       <w:r>
         <w:t>berikut</w:t>
       </w:r>
@@ -1237,7 +1227,6 @@
       <w:r>
         <w:t xml:space="preserve"> :</w:t>
       </w:r>
-      <w:proofErr w:type="gramEnd"/>
     </w:p>
     <w:p>
       <w:pPr>
@@ -1709,15 +1698,7 @@
       </w:r>
       <w:proofErr w:type="spellEnd"/>
       <w:r>
-        <w:t xml:space="preserve"> </w:t>
-      </w:r>
-      <w:proofErr w:type="gramStart"/>
-      <w:r>
-        <w:t>( windows</w:t>
-      </w:r>
-      <w:proofErr w:type="gramEnd"/>
-      <w:r>
-        <w:t xml:space="preserve"> 10 pro </w:t>
+        <w:t xml:space="preserve"> ( windows 10 pro </w:t>
       </w:r>
       <w:proofErr w:type="spellStart"/>
       <w:r>
@@ -3712,21 +3693,7 @@
         <w:rPr>
           <w:bCs/>
         </w:rPr>
-        <w:t xml:space="preserve"> </w:t>
-      </w:r>
-      <w:proofErr w:type="spellStart"/>
-      <w:r>
-        <w:rPr>
-          <w:bCs/>
-        </w:rPr>
-        <w:t>atap</w:t>
-      </w:r>
-      <w:proofErr w:type="spellEnd"/>
-      <w:r>
-        <w:rPr>
-          <w:bCs/>
-        </w:rPr>
-        <w:t xml:space="preserve">, </w:t>
+        <w:t xml:space="preserve"> atap, </w:t>
       </w:r>
       <w:proofErr w:type="spellStart"/>
       <w:r>
@@ -3740,21 +3707,7 @@
         <w:rPr>
           <w:bCs/>
         </w:rPr>
-        <w:t xml:space="preserve"> </w:t>
-      </w:r>
-      <w:proofErr w:type="spellStart"/>
-      <w:r>
-        <w:rPr>
-          <w:bCs/>
-        </w:rPr>
-        <w:t>atap</w:t>
-      </w:r>
-      <w:proofErr w:type="spellEnd"/>
-      <w:r>
-        <w:rPr>
-          <w:bCs/>
-        </w:rPr>
-        <w:t xml:space="preserve">, </w:t>
+        <w:t xml:space="preserve"> atap, </w:t>
       </w:r>
       <w:proofErr w:type="spellStart"/>
       <w:r>
@@ -6235,21 +6188,7 @@
         <w:rPr>
           <w:bCs/>
         </w:rPr>
-        <w:t xml:space="preserve"> </w:t>
-      </w:r>
-      <w:proofErr w:type="spellStart"/>
-      <w:r>
-        <w:rPr>
-          <w:bCs/>
-        </w:rPr>
-        <w:t>Atap</w:t>
-      </w:r>
-      <w:proofErr w:type="spellEnd"/>
-      <w:r>
-        <w:rPr>
-          <w:bCs/>
-        </w:rPr>
-        <w:t xml:space="preserve"> </w:t>
+        <w:t xml:space="preserve"> Atap </w:t>
       </w:r>
       <w:proofErr w:type="spellStart"/>
       <w:r>
@@ -6310,21 +6249,7 @@
         <w:rPr>
           <w:bCs/>
         </w:rPr>
-        <w:t xml:space="preserve"> </w:t>
-      </w:r>
-      <w:proofErr w:type="spellStart"/>
-      <w:r>
-        <w:rPr>
-          <w:bCs/>
-        </w:rPr>
-        <w:t>atap</w:t>
-      </w:r>
-      <w:proofErr w:type="spellEnd"/>
-      <w:r>
-        <w:rPr>
-          <w:bCs/>
-        </w:rPr>
-        <w:t xml:space="preserve"> </w:t>
+        <w:t xml:space="preserve"> atap </w:t>
       </w:r>
       <w:proofErr w:type="spellStart"/>
       <w:r>
@@ -6479,16 +6404,8 @@
         <w:rPr>
           <w:bCs/>
         </w:rPr>
-        <w:t xml:space="preserve"> </w:t>
-      </w:r>
-      <w:proofErr w:type="spellStart"/>
-      <w:r>
-        <w:rPr>
-          <w:bCs/>
-        </w:rPr>
-        <w:t>Atap</w:t>
-      </w:r>
-      <w:proofErr w:type="spellEnd"/>
+        <w:t xml:space="preserve"> Atap</w:t>
+      </w:r>
     </w:p>
     <w:p>
       <w:pPr>
@@ -6554,21 +6471,7 @@
         <w:rPr>
           <w:bCs/>
         </w:rPr>
-        <w:t xml:space="preserve"> </w:t>
-      </w:r>
-      <w:proofErr w:type="spellStart"/>
-      <w:r>
-        <w:rPr>
-          <w:bCs/>
-        </w:rPr>
-        <w:t>atap</w:t>
-      </w:r>
-      <w:proofErr w:type="spellEnd"/>
-      <w:r>
-        <w:rPr>
-          <w:bCs/>
-        </w:rPr>
-        <w:t xml:space="preserve"> </w:t>
+        <w:t xml:space="preserve"> atap </w:t>
       </w:r>
       <w:proofErr w:type="spellStart"/>
       <w:r>
@@ -6871,22 +6774,17 @@
         <w:rPr>
           <w:bCs/>
         </w:rPr>
-        <w:t>sehari-</w:t>
-      </w:r>
-      <w:proofErr w:type="gramStart"/>
-      <w:r>
-        <w:rPr>
-          <w:bCs/>
-        </w:rPr>
-        <w:t>hari</w:t>
-      </w:r>
-      <w:proofErr w:type="spellEnd"/>
-      <w:r>
-        <w:rPr>
-          <w:bCs/>
-        </w:rPr>
-        <w:t xml:space="preserve">  </w:t>
-      </w:r>
+        <w:t>sehari-hari</w:t>
+      </w:r>
+      <w:proofErr w:type="spellEnd"/>
+      <w:r>
+        <w:rPr>
+          <w:bCs/>
+        </w:rPr>
+        <w:t xml:space="preserve"> </w:t>
+      </w:r>
+      <w:bookmarkStart w:id="0" w:name="_GoBack"/>
+      <w:bookmarkEnd w:id="0"/>
       <w:proofErr w:type="spellStart"/>
       <w:r>
         <w:rPr>
@@ -6901,7 +6799,6 @@
         <w:t>kelompokan</w:t>
       </w:r>
       <w:proofErr w:type="spellEnd"/>
-      <w:proofErr w:type="gramEnd"/>
       <w:r>
         <w:rPr>
           <w:bCs/>
@@ -11643,21 +11540,7 @@
         <w:rPr>
           <w:bCs/>
         </w:rPr>
-        <w:t xml:space="preserve"> </w:t>
-      </w:r>
-      <w:proofErr w:type="spellStart"/>
-      <w:r>
-        <w:rPr>
-          <w:bCs/>
-        </w:rPr>
-        <w:t>atap</w:t>
-      </w:r>
-      <w:proofErr w:type="spellEnd"/>
-      <w:r>
-        <w:rPr>
-          <w:bCs/>
-        </w:rPr>
-        <w:t xml:space="preserve"> </w:t>
+        <w:t xml:space="preserve"> atap </w:t>
       </w:r>
       <w:proofErr w:type="spellStart"/>
       <w:r>
@@ -11685,21 +11568,7 @@
         <w:rPr>
           <w:bCs/>
         </w:rPr>
-        <w:t xml:space="preserve"> </w:t>
-      </w:r>
-      <w:proofErr w:type="spellStart"/>
-      <w:r>
-        <w:rPr>
-          <w:bCs/>
-        </w:rPr>
-        <w:t>atap</w:t>
-      </w:r>
-      <w:proofErr w:type="spellEnd"/>
-      <w:r>
-        <w:rPr>
-          <w:bCs/>
-        </w:rPr>
-        <w:t xml:space="preserve">, </w:t>
+        <w:t xml:space="preserve"> atap, </w:t>
       </w:r>
       <w:proofErr w:type="spellStart"/>
       <w:r>
@@ -11915,7 +11784,6 @@
         </w:rPr>
       </w:pPr>
       <w:proofErr w:type="spellStart"/>
-      <w:proofErr w:type="gramStart"/>
       <w:r>
         <w:rPr>
           <w:bCs/>
@@ -11923,7 +11791,6 @@
         <w:t>No.KK</w:t>
       </w:r>
       <w:proofErr w:type="spellEnd"/>
-      <w:proofErr w:type="gramEnd"/>
       <w:r>
         <w:rPr>
           <w:bCs/>
@@ -12024,7 +11891,6 @@
               </w:rPr>
             </w:pPr>
             <w:proofErr w:type="spellStart"/>
-            <w:proofErr w:type="gramStart"/>
             <w:r>
               <w:rPr>
                 <w:color w:val="000000"/>
@@ -12032,7 +11898,6 @@
               <w:t>Jl.Subali</w:t>
             </w:r>
             <w:proofErr w:type="spellEnd"/>
-            <w:proofErr w:type="gramEnd"/>
             <w:r>
               <w:rPr>
                 <w:color w:val="000000"/>
@@ -12425,14 +12290,7 @@
         <w:rPr>
           <w:bCs/>
         </w:rPr>
-        <w:t xml:space="preserve"> </w:t>
-      </w:r>
-      <w:proofErr w:type="gramStart"/>
-      <w:r>
-        <w:rPr>
-          <w:bCs/>
-        </w:rPr>
-        <w:t xml:space="preserve">RTLH </w:t>
+        <w:t xml:space="preserve"> RTLH </w:t>
       </w:r>
       <w:r>
         <w:rPr>
@@ -12448,7 +12306,6 @@
         <w:t>dapat</w:t>
       </w:r>
       <w:proofErr w:type="spellEnd"/>
-      <w:proofErr w:type="gramEnd"/>
       <w:r>
         <w:rPr>
           <w:bCs/>
@@ -12573,19 +12430,11 @@
           <w:bCs/>
         </w:rPr>
       </w:pPr>
-      <w:proofErr w:type="gramStart"/>
-      <w:r>
-        <w:rPr>
-          <w:bCs/>
-        </w:rPr>
-        <w:t>P(</w:t>
-      </w:r>
-      <w:proofErr w:type="gramEnd"/>
-      <w:r>
-        <w:rPr>
-          <w:bCs/>
-        </w:rPr>
-        <w:t xml:space="preserve">Y = DAPAT) = 16/70 = 0.2286 </w:t>
+      <w:r>
+        <w:rPr>
+          <w:bCs/>
+        </w:rPr>
+        <w:t xml:space="preserve">P(Y = DAPAT) = 16/70 = 0.2286 </w:t>
       </w:r>
     </w:p>
     <w:p>
@@ -12727,19 +12576,11 @@
           <w:bCs/>
         </w:rPr>
       </w:pPr>
-      <w:proofErr w:type="gramStart"/>
-      <w:r>
-        <w:rPr>
-          <w:bCs/>
-        </w:rPr>
-        <w:t>P(</w:t>
-      </w:r>
-      <w:proofErr w:type="gramEnd"/>
-      <w:r>
-        <w:rPr>
-          <w:bCs/>
-        </w:rPr>
-        <w:t>Y = TIDAK DAPAT) = 54/70 = 0.7714</w:t>
+      <w:r>
+        <w:rPr>
+          <w:bCs/>
+        </w:rPr>
+        <w:t>P(Y = TIDAK DAPAT) = 54/70 = 0.7714</w:t>
       </w:r>
     </w:p>
     <w:p>
@@ -13002,19 +12843,11 @@
           <w:bCs/>
         </w:rPr>
       </w:pPr>
-      <w:proofErr w:type="gramStart"/>
-      <w:r>
-        <w:rPr>
-          <w:bCs/>
-        </w:rPr>
-        <w:t>P(</w:t>
-      </w:r>
-      <w:proofErr w:type="gramEnd"/>
-      <w:r>
-        <w:rPr>
-          <w:bCs/>
-        </w:rPr>
-        <w:t xml:space="preserve">Status </w:t>
+      <w:r>
+        <w:rPr>
+          <w:bCs/>
+        </w:rPr>
+        <w:t xml:space="preserve">P(Status </w:t>
       </w:r>
       <w:proofErr w:type="spellStart"/>
       <w:r>
@@ -13069,19 +12902,11 @@
           <w:bCs/>
         </w:rPr>
       </w:pPr>
-      <w:proofErr w:type="gramStart"/>
-      <w:r>
-        <w:rPr>
-          <w:bCs/>
-        </w:rPr>
-        <w:t>P(</w:t>
-      </w:r>
-      <w:proofErr w:type="gramEnd"/>
-      <w:r>
-        <w:rPr>
-          <w:bCs/>
-        </w:rPr>
-        <w:t xml:space="preserve">Status </w:t>
+      <w:r>
+        <w:rPr>
+          <w:bCs/>
+        </w:rPr>
+        <w:t xml:space="preserve">P(Status </w:t>
       </w:r>
       <w:proofErr w:type="spellStart"/>
       <w:r>
@@ -13136,7 +12961,6 @@
           <w:bCs/>
         </w:rPr>
       </w:pPr>
-      <w:proofErr w:type="gramStart"/>
       <w:r>
         <w:rPr>
           <w:bCs/>
@@ -13144,7 +12968,6 @@
         <w:t>P(</w:t>
       </w:r>
       <w:proofErr w:type="spellStart"/>
-      <w:proofErr w:type="gramEnd"/>
       <w:r>
         <w:rPr>
           <w:bCs/>
@@ -13197,7 +13020,6 @@
           <w:bCs/>
         </w:rPr>
       </w:pPr>
-      <w:proofErr w:type="gramStart"/>
       <w:r>
         <w:rPr>
           <w:bCs/>
@@ -13205,7 +13027,6 @@
         <w:t>P(</w:t>
       </w:r>
       <w:proofErr w:type="spellStart"/>
-      <w:proofErr w:type="gramEnd"/>
       <w:r>
         <w:rPr>
           <w:bCs/>
@@ -13258,7 +13079,6 @@
           <w:bCs/>
         </w:rPr>
       </w:pPr>
-      <w:proofErr w:type="gramStart"/>
       <w:r>
         <w:rPr>
           <w:bCs/>
@@ -13266,7 +13086,6 @@
         <w:t>P(</w:t>
       </w:r>
       <w:proofErr w:type="spellStart"/>
-      <w:proofErr w:type="gramEnd"/>
       <w:r>
         <w:rPr>
           <w:bCs/>
@@ -13319,7 +13138,6 @@
           <w:bCs/>
         </w:rPr>
       </w:pPr>
-      <w:proofErr w:type="gramStart"/>
       <w:r>
         <w:rPr>
           <w:bCs/>
@@ -13327,7 +13145,6 @@
         <w:t>P(</w:t>
       </w:r>
       <w:proofErr w:type="spellStart"/>
-      <w:proofErr w:type="gramEnd"/>
       <w:r>
         <w:rPr>
           <w:bCs/>
@@ -13380,7 +13197,6 @@
           <w:bCs/>
         </w:rPr>
       </w:pPr>
-      <w:proofErr w:type="gramStart"/>
       <w:r>
         <w:rPr>
           <w:bCs/>
@@ -13388,7 +13204,6 @@
         <w:t>P(</w:t>
       </w:r>
       <w:proofErr w:type="spellStart"/>
-      <w:proofErr w:type="gramEnd"/>
       <w:r>
         <w:rPr>
           <w:bCs/>
@@ -13455,7 +13270,6 @@
           <w:bCs/>
         </w:rPr>
       </w:pPr>
-      <w:proofErr w:type="gramStart"/>
       <w:r>
         <w:rPr>
           <w:bCs/>
@@ -13464,7 +13278,6 @@
         <w:t>P(</w:t>
       </w:r>
       <w:proofErr w:type="spellStart"/>
-      <w:proofErr w:type="gramEnd"/>
       <w:r>
         <w:rPr>
           <w:bCs/>
@@ -13531,7 +13344,6 @@
           <w:bCs/>
         </w:rPr>
       </w:pPr>
-      <w:proofErr w:type="gramStart"/>
       <w:r>
         <w:rPr>
           <w:bCs/>
@@ -13539,7 +13351,6 @@
         <w:t>P(</w:t>
       </w:r>
       <w:proofErr w:type="spellStart"/>
-      <w:proofErr w:type="gramEnd"/>
       <w:r>
         <w:rPr>
           <w:bCs/>
@@ -13551,21 +13362,7 @@
         <w:rPr>
           <w:bCs/>
         </w:rPr>
-        <w:t xml:space="preserve"> </w:t>
-      </w:r>
-      <w:proofErr w:type="spellStart"/>
-      <w:r>
-        <w:rPr>
-          <w:bCs/>
-        </w:rPr>
-        <w:t>Atap</w:t>
-      </w:r>
-      <w:proofErr w:type="spellEnd"/>
-      <w:r>
-        <w:rPr>
-          <w:bCs/>
-        </w:rPr>
-        <w:t xml:space="preserve"> T. = </w:t>
+        <w:t xml:space="preserve"> Atap T. = </w:t>
       </w:r>
       <w:proofErr w:type="spellStart"/>
       <w:r>
@@ -13592,7 +13389,6 @@
           <w:bCs/>
         </w:rPr>
       </w:pPr>
-      <w:proofErr w:type="gramStart"/>
       <w:r>
         <w:rPr>
           <w:bCs/>
@@ -13600,7 +13396,6 @@
         <w:t>P(</w:t>
       </w:r>
       <w:proofErr w:type="spellStart"/>
-      <w:proofErr w:type="gramEnd"/>
       <w:r>
         <w:rPr>
           <w:bCs/>
@@ -13612,21 +13407,7 @@
         <w:rPr>
           <w:bCs/>
         </w:rPr>
-        <w:t xml:space="preserve"> </w:t>
-      </w:r>
-      <w:proofErr w:type="spellStart"/>
-      <w:r>
-        <w:rPr>
-          <w:bCs/>
-        </w:rPr>
-        <w:t>Atap</w:t>
-      </w:r>
-      <w:proofErr w:type="spellEnd"/>
-      <w:r>
-        <w:rPr>
-          <w:bCs/>
-        </w:rPr>
-        <w:t xml:space="preserve"> T. = </w:t>
+        <w:t xml:space="preserve"> Atap T. = </w:t>
       </w:r>
       <w:proofErr w:type="spellStart"/>
       <w:r>
@@ -13653,7 +13434,6 @@
           <w:bCs/>
         </w:rPr>
       </w:pPr>
-      <w:proofErr w:type="gramStart"/>
       <w:r>
         <w:rPr>
           <w:bCs/>
@@ -13661,7 +13441,6 @@
         <w:t>P(</w:t>
       </w:r>
       <w:proofErr w:type="spellStart"/>
-      <w:proofErr w:type="gramEnd"/>
       <w:r>
         <w:rPr>
           <w:bCs/>
@@ -13673,21 +13452,7 @@
         <w:rPr>
           <w:bCs/>
         </w:rPr>
-        <w:t xml:space="preserve"> </w:t>
-      </w:r>
-      <w:proofErr w:type="spellStart"/>
-      <w:r>
-        <w:rPr>
-          <w:bCs/>
-        </w:rPr>
-        <w:t>Atap</w:t>
-      </w:r>
-      <w:proofErr w:type="spellEnd"/>
-      <w:r>
-        <w:rPr>
-          <w:bCs/>
-        </w:rPr>
-        <w:t xml:space="preserve"> = </w:t>
+        <w:t xml:space="preserve"> Atap = </w:t>
       </w:r>
       <w:proofErr w:type="spellStart"/>
       <w:r>
@@ -13728,7 +13493,6 @@
           <w:bCs/>
         </w:rPr>
       </w:pPr>
-      <w:proofErr w:type="gramStart"/>
       <w:r>
         <w:rPr>
           <w:bCs/>
@@ -13736,7 +13500,6 @@
         <w:t>P(</w:t>
       </w:r>
       <w:proofErr w:type="spellStart"/>
-      <w:proofErr w:type="gramEnd"/>
       <w:r>
         <w:rPr>
           <w:bCs/>
@@ -13748,21 +13511,7 @@
         <w:rPr>
           <w:bCs/>
         </w:rPr>
-        <w:t xml:space="preserve"> </w:t>
-      </w:r>
-      <w:proofErr w:type="spellStart"/>
-      <w:r>
-        <w:rPr>
-          <w:bCs/>
-        </w:rPr>
-        <w:t>Atap</w:t>
-      </w:r>
-      <w:proofErr w:type="spellEnd"/>
-      <w:r>
-        <w:rPr>
-          <w:bCs/>
-        </w:rPr>
-        <w:t xml:space="preserve"> = </w:t>
+        <w:t xml:space="preserve"> Atap = </w:t>
       </w:r>
       <w:proofErr w:type="spellStart"/>
       <w:r>
@@ -13803,7 +13552,6 @@
           <w:bCs/>
         </w:rPr>
       </w:pPr>
-      <w:proofErr w:type="gramStart"/>
       <w:r>
         <w:rPr>
           <w:bCs/>
@@ -13811,7 +13559,6 @@
         <w:t>P(</w:t>
       </w:r>
       <w:proofErr w:type="spellStart"/>
-      <w:proofErr w:type="gramEnd"/>
       <w:r>
         <w:rPr>
           <w:bCs/>
@@ -13850,7 +13597,6 @@
           <w:bCs/>
         </w:rPr>
       </w:pPr>
-      <w:proofErr w:type="gramStart"/>
       <w:r>
         <w:rPr>
           <w:bCs/>
@@ -13858,7 +13604,6 @@
         <w:t>P(</w:t>
       </w:r>
       <w:proofErr w:type="spellStart"/>
-      <w:proofErr w:type="gramEnd"/>
       <w:r>
         <w:rPr>
           <w:bCs/>
@@ -13897,7 +13642,6 @@
           <w:bCs/>
         </w:rPr>
       </w:pPr>
-      <w:proofErr w:type="gramStart"/>
       <w:r>
         <w:rPr>
           <w:bCs/>
@@ -13905,7 +13649,6 @@
         <w:t>P(</w:t>
       </w:r>
       <w:proofErr w:type="spellStart"/>
-      <w:proofErr w:type="gramEnd"/>
       <w:r>
         <w:rPr>
           <w:bCs/>
@@ -13930,7 +13673,6 @@
           <w:bCs/>
         </w:rPr>
       </w:pPr>
-      <w:proofErr w:type="gramStart"/>
       <w:r>
         <w:rPr>
           <w:bCs/>
@@ -13938,7 +13680,6 @@
         <w:t>P(</w:t>
       </w:r>
       <w:proofErr w:type="spellStart"/>
-      <w:proofErr w:type="gramEnd"/>
       <w:r>
         <w:rPr>
           <w:bCs/>
@@ -14282,21 +14023,7 @@
         <w:rPr>
           <w:bCs/>
         </w:rPr>
-        <w:t xml:space="preserve"> </w:t>
-      </w:r>
-      <w:proofErr w:type="spellStart"/>
-      <w:r>
-        <w:rPr>
-          <w:bCs/>
-        </w:rPr>
-        <w:t>Atap</w:t>
-      </w:r>
-      <w:proofErr w:type="spellEnd"/>
-      <w:r>
-        <w:rPr>
-          <w:bCs/>
-        </w:rPr>
-        <w:t xml:space="preserve"> T. = </w:t>
+        <w:t xml:space="preserve"> Atap T. = </w:t>
       </w:r>
       <w:proofErr w:type="spellStart"/>
       <w:r>
@@ -14324,21 +14051,7 @@
         <w:rPr>
           <w:bCs/>
         </w:rPr>
-        <w:t xml:space="preserve"> </w:t>
-      </w:r>
-      <w:proofErr w:type="spellStart"/>
-      <w:r>
-        <w:rPr>
-          <w:bCs/>
-        </w:rPr>
-        <w:t>Atap</w:t>
-      </w:r>
-      <w:proofErr w:type="spellEnd"/>
-      <w:r>
-        <w:rPr>
-          <w:bCs/>
-        </w:rPr>
-        <w:t xml:space="preserve"> = </w:t>
+        <w:t xml:space="preserve"> Atap = </w:t>
       </w:r>
       <w:proofErr w:type="spellStart"/>
       <w:r>
@@ -14679,21 +14392,7 @@
         <w:rPr>
           <w:bCs/>
         </w:rPr>
-        <w:t xml:space="preserve"> </w:t>
-      </w:r>
-      <w:proofErr w:type="spellStart"/>
-      <w:r>
-        <w:rPr>
-          <w:bCs/>
-        </w:rPr>
-        <w:t>Atap</w:t>
-      </w:r>
-      <w:proofErr w:type="spellEnd"/>
-      <w:r>
-        <w:rPr>
-          <w:bCs/>
-        </w:rPr>
-        <w:t xml:space="preserve"> T. = </w:t>
+        <w:t xml:space="preserve"> Atap T. = </w:t>
       </w:r>
       <w:proofErr w:type="spellStart"/>
       <w:r>
@@ -14721,21 +14420,7 @@
         <w:rPr>
           <w:bCs/>
         </w:rPr>
-        <w:t xml:space="preserve"> </w:t>
-      </w:r>
-      <w:proofErr w:type="spellStart"/>
-      <w:r>
-        <w:rPr>
-          <w:bCs/>
-        </w:rPr>
-        <w:t>Atap</w:t>
-      </w:r>
-      <w:proofErr w:type="spellEnd"/>
-      <w:r>
-        <w:rPr>
-          <w:bCs/>
-        </w:rPr>
-        <w:t xml:space="preserve"> = </w:t>
+        <w:t xml:space="preserve"> Atap = </w:t>
       </w:r>
       <w:proofErr w:type="spellStart"/>
       <w:r>
@@ -14814,17 +14499,9 @@
         <w:rPr>
           <w:bCs/>
         </w:rPr>
-        <w:t xml:space="preserve"> | Y = TIDAK DAPAT) x </w:t>
-      </w:r>
-      <w:proofErr w:type="gramStart"/>
-      <w:r>
-        <w:rPr>
-          <w:bCs/>
-        </w:rPr>
-        <w:t>P(</w:t>
-      </w:r>
-      <w:proofErr w:type="spellStart"/>
-      <w:proofErr w:type="gramEnd"/>
+        <w:t xml:space="preserve"> | Y = TIDAK DAPAT) x P(</w:t>
+      </w:r>
+      <w:proofErr w:type="spellStart"/>
       <w:r>
         <w:rPr>
           <w:bCs/>
@@ -14848,19 +14525,11 @@
           <w:bCs/>
         </w:rPr>
       </w:pPr>
-      <w:proofErr w:type="gramStart"/>
-      <w:r>
-        <w:rPr>
-          <w:bCs/>
-        </w:rPr>
-        <w:t>=  0.4074</w:t>
-      </w:r>
-      <w:proofErr w:type="gramEnd"/>
-      <w:r>
-        <w:rPr>
-          <w:bCs/>
-        </w:rPr>
-        <w:t xml:space="preserve"> x 0.3889 x 0.9815 x 0.5185 x 0.4259 x 0.5926 x 0.3333 x 0.2963 x 0.7714</w:t>
+      <w:r>
+        <w:rPr>
+          <w:bCs/>
+        </w:rPr>
+        <w:t>=  0.4074 x 0.3889 x 0.9815 x 0.5185 x 0.4259 x 0.5926 x 0.3333 x 0.2963 x 0.7714</w:t>
       </w:r>
     </w:p>
     <w:p>
@@ -14872,14 +14541,12 @@
           <w:bCs/>
         </w:rPr>
       </w:pPr>
-      <w:proofErr w:type="gramStart"/>
       <w:r>
         <w:rPr>
           <w:bCs/>
         </w:rPr>
         <w:t>=  0.00155</w:t>
       </w:r>
-      <w:proofErr w:type="gramEnd"/>
     </w:p>
     <w:p>
       <w:pPr>
@@ -15508,21 +15175,7 @@
               <w:rPr>
                 <w:bCs/>
               </w:rPr>
-              <w:t xml:space="preserve"> </w:t>
-            </w:r>
-            <w:proofErr w:type="spellStart"/>
-            <w:r>
-              <w:rPr>
-                <w:bCs/>
-              </w:rPr>
-              <w:t>Atap</w:t>
-            </w:r>
-            <w:proofErr w:type="spellEnd"/>
-            <w:r>
-              <w:rPr>
-                <w:bCs/>
-              </w:rPr>
-              <w:t xml:space="preserve"> T</w:t>
+              <w:t xml:space="preserve"> Atap T</w:t>
             </w:r>
           </w:p>
         </w:tc>
@@ -15611,16 +15264,8 @@
               <w:rPr>
                 <w:bCs/>
               </w:rPr>
-              <w:t xml:space="preserve"> </w:t>
-            </w:r>
-            <w:proofErr w:type="spellStart"/>
-            <w:r>
-              <w:rPr>
-                <w:bCs/>
-              </w:rPr>
-              <w:t>Atap</w:t>
-            </w:r>
-            <w:proofErr w:type="spellEnd"/>
+              <w:t xml:space="preserve"> Atap</w:t>
+            </w:r>
           </w:p>
         </w:tc>
         <w:tc>
@@ -16282,21 +15927,7 @@
         <w:rPr>
           <w:bCs/>
         </w:rPr>
-        <w:t xml:space="preserve"> </w:t>
-      </w:r>
-      <w:proofErr w:type="gramStart"/>
-      <w:r>
-        <w:rPr>
-          <w:bCs/>
-        </w:rPr>
-        <w:t>P(</w:t>
-      </w:r>
-      <w:proofErr w:type="gramEnd"/>
-      <w:r>
-        <w:rPr>
-          <w:bCs/>
-        </w:rPr>
-        <w:t>TIDAK DAPAT)</w:t>
+        <w:t xml:space="preserve"> P(TIDAK DAPAT)</w:t>
       </w:r>
       <w:r>
         <w:rPr>
@@ -16478,7 +16109,6 @@
         </w:rPr>
       </w:pPr>
       <w:proofErr w:type="spellStart"/>
-      <w:proofErr w:type="gramStart"/>
       <w:r>
         <w:rPr>
           <w:bCs/>
@@ -16486,7 +16116,6 @@
         <w:t>No.KK</w:t>
       </w:r>
       <w:proofErr w:type="spellEnd"/>
-      <w:proofErr w:type="gramEnd"/>
       <w:r>
         <w:rPr>
           <w:bCs/>
@@ -16582,7 +16211,6 @@
               </w:rPr>
             </w:pPr>
             <w:proofErr w:type="spellStart"/>
-            <w:proofErr w:type="gramStart"/>
             <w:r>
               <w:rPr>
                 <w:color w:val="000000"/>
@@ -16590,7 +16218,6 @@
               <w:t>Jl.Subali</w:t>
             </w:r>
             <w:proofErr w:type="spellEnd"/>
-            <w:proofErr w:type="gramEnd"/>
             <w:r>
               <w:rPr>
                 <w:color w:val="000000"/>
@@ -17905,17 +17532,8 @@
           <w:bCs/>
           <w:iCs/>
         </w:rPr>
-        <w:t xml:space="preserve"> Use </w:t>
-      </w:r>
-      <w:proofErr w:type="gramStart"/>
-      <w:r>
-        <w:rPr>
-          <w:bCs/>
-          <w:iCs/>
-        </w:rPr>
-        <w:t>Case :</w:t>
-      </w:r>
-      <w:proofErr w:type="gramEnd"/>
+        <w:t xml:space="preserve"> Use Case :</w:t>
+      </w:r>
     </w:p>
     <w:p>
       <w:pPr>
@@ -18137,18 +17755,13 @@
         <w:jc w:val="both"/>
       </w:pPr>
       <w:r>
-        <w:t xml:space="preserve"> </w:t>
-      </w:r>
-      <w:proofErr w:type="gramStart"/>
-      <w:r>
-        <w:t xml:space="preserve">yang  </w:t>
+        <w:t xml:space="preserve"> yang  </w:t>
       </w:r>
       <w:proofErr w:type="spellStart"/>
       <w:r>
         <w:t>telah</w:t>
       </w:r>
       <w:proofErr w:type="spellEnd"/>
-      <w:proofErr w:type="gramEnd"/>
       <w:r>
         <w:t xml:space="preserve"> </w:t>
       </w:r>
@@ -18280,28 +17893,13 @@
           <w:i/>
           <w:lang w:val="id-ID"/>
         </w:rPr>
-        <w:t xml:space="preserve">       </w:t>
-      </w:r>
-      <w:proofErr w:type="gramStart"/>
-      <w:r>
-        <w:rPr>
-          <w:i/>
-          <w:lang w:val="id-ID"/>
-        </w:rPr>
-        <w:t xml:space="preserve">  </w:t>
-      </w:r>
-      <w:r>
-        <w:rPr>
-          <w:iCs/>
-        </w:rPr>
-        <w:t>:</w:t>
-      </w:r>
-      <w:proofErr w:type="gramEnd"/>
-      <w:r>
-        <w:rPr>
-          <w:iCs/>
-        </w:rPr>
-        <w:t xml:space="preserve"> Admin </w:t>
+        <w:t xml:space="preserve">         </w:t>
+      </w:r>
+      <w:r>
+        <w:rPr>
+          <w:iCs/>
+        </w:rPr>
+        <w:t xml:space="preserve">: Admin </w:t>
       </w:r>
       <w:proofErr w:type="spellStart"/>
       <w:r>
@@ -19884,7 +19482,6 @@
         </w:rPr>
         <w:t xml:space="preserve"> data </w:t>
       </w:r>
-      <w:proofErr w:type="gramStart"/>
       <w:r>
         <w:rPr>
           <w:bCs/>
@@ -19893,7 +19490,6 @@
         <w:t>Training(</w:t>
       </w:r>
       <w:proofErr w:type="spellStart"/>
-      <w:proofErr w:type="gramEnd"/>
       <w:r>
         <w:rPr>
           <w:bCs/>
@@ -25291,18 +24887,9 @@
           <w:bCs/>
           <w:iCs/>
         </w:rPr>
-        <w:t xml:space="preserve"> </w:t>
-      </w:r>
-      <w:proofErr w:type="gramStart"/>
-      <w:r>
-        <w:rPr>
-          <w:bCs/>
-          <w:iCs/>
-        </w:rPr>
-        <w:t>Proses(</w:t>
-      </w:r>
-      <w:proofErr w:type="spellStart"/>
-      <w:proofErr w:type="gramEnd"/>
+        <w:t xml:space="preserve"> Proses(</w:t>
+      </w:r>
+      <w:proofErr w:type="spellStart"/>
       <w:r>
         <w:rPr>
           <w:bCs/>
@@ -26338,7 +25925,6 @@
         </w:rPr>
         <w:t>– condition</w:t>
       </w:r>
-      <w:proofErr w:type="gramStart"/>
       <w:r>
         <w:rPr>
           <w:bCs/>
@@ -26359,15 +25945,7 @@
           <w:bCs/>
           <w:iCs/>
         </w:rPr>
-        <w:t>:</w:t>
-      </w:r>
-      <w:proofErr w:type="gramEnd"/>
-      <w:r>
-        <w:rPr>
-          <w:bCs/>
-          <w:iCs/>
-        </w:rPr>
-        <w:t xml:space="preserve"> Data admin </w:t>
+        <w:t xml:space="preserve">: Data admin </w:t>
       </w:r>
       <w:proofErr w:type="spellStart"/>
       <w:r>
@@ -28281,7 +27859,6 @@
         </w:rPr>
         <w:t>– condition</w:t>
       </w:r>
-      <w:proofErr w:type="gramStart"/>
       <w:r>
         <w:rPr>
           <w:bCs/>
@@ -28302,15 +27879,7 @@
           <w:bCs/>
           <w:iCs/>
         </w:rPr>
-        <w:t>:</w:t>
-      </w:r>
-      <w:proofErr w:type="gramEnd"/>
-      <w:r>
-        <w:rPr>
-          <w:bCs/>
-          <w:iCs/>
-        </w:rPr>
-        <w:t xml:space="preserve"> Data </w:t>
+        <w:t xml:space="preserve">: Data </w:t>
       </w:r>
       <w:proofErr w:type="spellStart"/>
       <w:r>
@@ -41005,7 +40574,6 @@
         <w:t xml:space="preserve"> </w:t>
       </w:r>
       <w:proofErr w:type="spellStart"/>
-      <w:proofErr w:type="gramStart"/>
       <w:r>
         <w:rPr>
           <w:b/>
@@ -41026,15 +40594,7 @@
           <w:b/>
           <w:bCs/>
         </w:rPr>
-        <w:t xml:space="preserve"> Data</w:t>
-      </w:r>
-      <w:proofErr w:type="gramEnd"/>
-      <w:r>
-        <w:rPr>
-          <w:b/>
-          <w:bCs/>
-        </w:rPr>
-        <w:t xml:space="preserve"> Training</w:t>
+        <w:t xml:space="preserve"> Data Training</w:t>
       </w:r>
     </w:p>
     <w:p>
@@ -43644,13 +43204,8 @@
               <w:ind w:left="0"/>
               <w:jc w:val="both"/>
             </w:pPr>
-            <w:proofErr w:type="gramStart"/>
-            <w:r>
-              <w:t>Int(</w:t>
-            </w:r>
-            <w:proofErr w:type="gramEnd"/>
-            <w:r>
-              <w:t>11)</w:t>
+            <w:r>
+              <w:t>Int(11)</w:t>
             </w:r>
           </w:p>
         </w:tc>
@@ -43706,17 +43261,12 @@
               <w:jc w:val="both"/>
             </w:pPr>
             <w:proofErr w:type="spellStart"/>
-            <w:proofErr w:type="gramStart"/>
             <w:r>
               <w:t>Bigint</w:t>
             </w:r>
             <w:proofErr w:type="spellEnd"/>
             <w:r>
-              <w:t>(</w:t>
-            </w:r>
-            <w:proofErr w:type="gramEnd"/>
-            <w:r>
-              <w:t>18)</w:t>
+              <w:t>(18)</w:t>
             </w:r>
           </w:p>
         </w:tc>
@@ -43775,13 +43325,8 @@
               <w:ind w:left="0"/>
               <w:jc w:val="both"/>
             </w:pPr>
-            <w:proofErr w:type="gramStart"/>
-            <w:r>
-              <w:t>Int(</w:t>
-            </w:r>
-            <w:proofErr w:type="gramEnd"/>
-            <w:r>
-              <w:t>1)</w:t>
+            <w:r>
+              <w:t>Int(1)</w:t>
             </w:r>
           </w:p>
         </w:tc>
@@ -43997,13 +43542,8 @@
                 <w:bCs/>
               </w:rPr>
             </w:pPr>
-            <w:proofErr w:type="gramStart"/>
-            <w:r>
-              <w:t>Varchar(</w:t>
-            </w:r>
-            <w:proofErr w:type="gramEnd"/>
-            <w:r>
-              <w:t>10)</w:t>
+            <w:r>
+              <w:t>Varchar(10)</w:t>
             </w:r>
           </w:p>
         </w:tc>
@@ -44049,13 +43589,8 @@
               <w:spacing w:line="360" w:lineRule="auto"/>
               <w:jc w:val="both"/>
             </w:pPr>
-            <w:proofErr w:type="gramStart"/>
-            <w:r>
-              <w:t>Varchar(</w:t>
-            </w:r>
-            <w:proofErr w:type="gramEnd"/>
-            <w:r>
-              <w:t>200)</w:t>
+            <w:r>
+              <w:t>Varchar(200)</w:t>
             </w:r>
           </w:p>
         </w:tc>
@@ -44429,7 +43964,6 @@
         <w:t xml:space="preserve"> / </w:t>
       </w:r>
       <w:proofErr w:type="spellStart"/>
-      <w:proofErr w:type="gramStart"/>
       <w:r>
         <w:t>warga</w:t>
       </w:r>
@@ -44442,7 +43976,6 @@
         <w:t>untuk</w:t>
       </w:r>
       <w:proofErr w:type="spellEnd"/>
-      <w:proofErr w:type="gramEnd"/>
       <w:r>
         <w:t xml:space="preserve"> </w:t>
       </w:r>
@@ -49845,16 +49378,8 @@
         <w:rPr>
           <w:iCs/>
         </w:rPr>
-        <w:t xml:space="preserve"> </w:t>
-      </w:r>
-      <w:proofErr w:type="gramStart"/>
-      <w:r>
-        <w:rPr>
-          <w:iCs/>
-        </w:rPr>
-        <w:t>approve .</w:t>
-      </w:r>
-      <w:proofErr w:type="gramEnd"/>
+        <w:t xml:space="preserve"> approve .</w:t>
+      </w:r>
     </w:p>
     <w:p>
       <w:pPr>
@@ -56682,7 +56207,7 @@
 </file>
 
 <file path=customXml/itemProps1.xml><?xml version="1.0" encoding="utf-8"?>
-<ds:datastoreItem xmlns:ds="http://schemas.openxmlformats.org/officeDocument/2006/customXml" ds:itemID="{6B4420DC-3A2B-4038-9067-5B538B424247}">
+<ds:datastoreItem xmlns:ds="http://schemas.openxmlformats.org/officeDocument/2006/customXml" ds:itemID="{9788B322-C755-40CF-AC3C-E292EA9956AF}">
   <ds:schemaRefs>
     <ds:schemaRef ds:uri="http://schemas.openxmlformats.org/officeDocument/2006/bibliography"/>
   </ds:schemaRefs>

</xml_diff>